<commit_message>
horribly scuffed test generator - might not work/take manual checks
</commit_message>
<xml_diff>
--- a/programmingChallenge/problemStatement.docx
+++ b/programmingChallenge/problemStatement.docx
@@ -36,7 +36,7 @@
           <w:szCs w:val="24"/>
         </w:rPr>
         <w:drawing>
-          <wp:anchor distT="0" distB="0" distL="114300" distR="114300" simplePos="0" relativeHeight="251658240" behindDoc="0" locked="0" layoutInCell="1" allowOverlap="1" wp14:anchorId="31830B24" wp14:editId="3B731C53">
+          <wp:anchor distT="0" distB="0" distL="114300" distR="114300" simplePos="0" relativeHeight="251658240" behindDoc="0" locked="0" layoutInCell="1" allowOverlap="1" wp14:anchorId="31830B24" wp14:editId="123CD106">
             <wp:simplePos x="0" y="0"/>
             <wp:positionH relativeFrom="column">
               <wp:posOffset>4363720</wp:posOffset>
@@ -100,7 +100,7 @@
           <w:szCs w:val="24"/>
         </w:rPr>
         <w:drawing>
-          <wp:anchor distT="0" distB="0" distL="114300" distR="114300" simplePos="0" relativeHeight="251660288" behindDoc="0" locked="0" layoutInCell="1" allowOverlap="1" wp14:anchorId="31062E42" wp14:editId="041BD97C">
+          <wp:anchor distT="0" distB="0" distL="114300" distR="114300" simplePos="0" relativeHeight="251660288" behindDoc="0" locked="0" layoutInCell="1" allowOverlap="1" wp14:anchorId="31062E42" wp14:editId="555753F5">
             <wp:simplePos x="0" y="0"/>
             <wp:positionH relativeFrom="column">
               <wp:posOffset>5379720</wp:posOffset>
@@ -231,6 +231,30 @@
         </w:rPr>
         <w:t>Write a program that, given a list of IP addresses and data sequences, rejects all packets that contain IP addresses that are not to be served and halts acknowledgements when multiple successive packets are combined to form bad data.</w:t>
       </w:r>
+      <w:r>
+        <w:rPr>
+          <w:rFonts w:ascii="Century" w:hAnsi="Century" w:cs="Times New Roman"/>
+          <w:sz w:val="24"/>
+          <w:szCs w:val="24"/>
+        </w:rPr>
+        <w:t xml:space="preserve"> Packets with lower sequence numbers contain </w:t>
+      </w:r>
+      <w:r>
+        <w:rPr>
+          <w:rFonts w:ascii="Century" w:hAnsi="Century" w:cs="Times New Roman"/>
+          <w:sz w:val="24"/>
+          <w:szCs w:val="24"/>
+        </w:rPr>
+        <w:t>higher</w:t>
+      </w:r>
+      <w:r>
+        <w:rPr>
+          <w:rFonts w:ascii="Century" w:hAnsi="Century" w:cs="Times New Roman"/>
+          <w:sz w:val="24"/>
+          <w:szCs w:val="24"/>
+        </w:rPr>
+        <w:t xml:space="preserve"> significance bits.</w:t>
+      </w:r>
     </w:p>
     <w:p>
       <w:pPr>
@@ -327,31 +351,7 @@
             <w:sz w:val="24"/>
             <w:szCs w:val="24"/>
           </w:rPr>
-          <m:t>2</m:t>
-        </m:r>
-        <m:r>
-          <w:rPr>
-            <w:rFonts w:ascii="Cambria Math" w:hAnsi="Cambria Math" w:cs="Times New Roman"/>
-            <w:sz w:val="24"/>
-            <w:szCs w:val="24"/>
-          </w:rPr>
-          <m:t>≤</m:t>
-        </m:r>
-        <m:r>
-          <w:rPr>
-            <w:rFonts w:ascii="Cambria Math" w:hAnsi="Cambria Math" w:cs="Times New Roman"/>
-            <w:sz w:val="24"/>
-            <w:szCs w:val="24"/>
-          </w:rPr>
-          <m:t>a</m:t>
-        </m:r>
-        <m:r>
-          <w:rPr>
-            <w:rFonts w:ascii="Cambria Math" w:hAnsi="Cambria Math" w:cs="Times New Roman"/>
-            <w:sz w:val="24"/>
-            <w:szCs w:val="24"/>
-          </w:rPr>
-          <m:t>≤</m:t>
+          <m:t>2≤a≤</m:t>
         </m:r>
         <m:sSup>
           <m:sSupPr>
@@ -446,31 +446,7 @@
             <w:sz w:val="24"/>
             <w:szCs w:val="24"/>
           </w:rPr>
-          <m:t>2</m:t>
-        </m:r>
-        <m:r>
-          <w:rPr>
-            <w:rFonts w:ascii="Cambria Math" w:hAnsi="Cambria Math" w:cs="Times New Roman"/>
-            <w:sz w:val="24"/>
-            <w:szCs w:val="24"/>
-          </w:rPr>
-          <m:t>≤</m:t>
-        </m:r>
-        <m:r>
-          <w:rPr>
-            <w:rFonts w:ascii="Cambria Math" w:hAnsi="Cambria Math" w:cs="Times New Roman"/>
-            <w:sz w:val="24"/>
-            <w:szCs w:val="24"/>
-          </w:rPr>
-          <m:t>b</m:t>
-        </m:r>
-        <m:r>
-          <w:rPr>
-            <w:rFonts w:ascii="Cambria Math" w:hAnsi="Cambria Math" w:cs="Times New Roman"/>
-            <w:sz w:val="24"/>
-            <w:szCs w:val="24"/>
-          </w:rPr>
-          <m:t>≤</m:t>
+          <m:t>2≤b≤</m:t>
         </m:r>
         <m:sSup>
           <m:sSupPr>
@@ -584,7 +560,7 @@
                 <w:sz w:val="24"/>
                 <w:szCs w:val="24"/>
               </w:rPr>
-              <m:t>4</m:t>
+              <m:t>5</m:t>
             </m:r>
           </m:sup>
         </m:sSup>
@@ -637,7 +613,23 @@
           <w:sz w:val="24"/>
           <w:szCs w:val="24"/>
         </w:rPr>
-        <w:t>, but will always be divisible by 16.</w:t>
+        <w:t xml:space="preserve">, but will always be divisible by </w:t>
+      </w:r>
+      <w:r>
+        <w:rPr>
+          <w:rFonts w:ascii="Century" w:eastAsiaTheme="minorEastAsia" w:hAnsi="Century" w:cs="Times New Roman"/>
+          <w:sz w:val="24"/>
+          <w:szCs w:val="24"/>
+        </w:rPr>
+        <w:t>32</w:t>
+      </w:r>
+      <w:r>
+        <w:rPr>
+          <w:rFonts w:ascii="Century" w:eastAsiaTheme="minorEastAsia" w:hAnsi="Century" w:cs="Times New Roman"/>
+          <w:sz w:val="24"/>
+          <w:szCs w:val="24"/>
+        </w:rPr>
+        <w:t>.</w:t>
       </w:r>
     </w:p>
     <w:p>
@@ -656,7 +648,23 @@
           <w:sz w:val="24"/>
           <w:szCs w:val="24"/>
         </w:rPr>
-        <w:t xml:space="preserve">The following line of input is a number </w:t>
+        <w:t xml:space="preserve">The following line of input is </w:t>
+      </w:r>
+      <w:r>
+        <w:rPr>
+          <w:rFonts w:ascii="Century" w:eastAsiaTheme="minorEastAsia" w:hAnsi="Century" w:cs="Times New Roman"/>
+          <w:sz w:val="24"/>
+          <w:szCs w:val="24"/>
+        </w:rPr>
+        <w:t xml:space="preserve">for </w:t>
+      </w:r>
+      <w:r>
+        <w:rPr>
+          <w:rFonts w:ascii="Century" w:eastAsiaTheme="minorEastAsia" w:hAnsi="Century" w:cs="Times New Roman"/>
+          <w:sz w:val="24"/>
+          <w:szCs w:val="24"/>
+        </w:rPr>
+        <w:t xml:space="preserve">a number </w:t>
       </w:r>
       <m:oMath>
         <m:sSup>
@@ -1075,16 +1083,7 @@
             <w:sz w:val="24"/>
             <w:szCs w:val="24"/>
           </w:rPr>
-          <m:t>u</m:t>
-        </m:r>
-        <m:r>
-          <w:rPr>
-            <w:rFonts w:ascii="Cambria Math" w:eastAsiaTheme="minorEastAsia" w:hAnsi="Cambria Math" w:cs="Times New Roman"/>
-            <w:noProof/>
-            <w:sz w:val="24"/>
-            <w:szCs w:val="24"/>
-          </w:rPr>
-          <m:t>≤p</m:t>
+          <m:t>u≤p</m:t>
         </m:r>
       </m:oMath>
       <w:r>
@@ -1340,16 +1339,7 @@
           <w:sz w:val="24"/>
           <w:szCs w:val="24"/>
         </w:rPr>
-        <w:t>1111111111111111</w:t>
-      </w:r>
-      <w:r>
-        <w:rPr>
-          <w:rFonts w:ascii="Courier New" w:hAnsi="Courier New" w:cs="Courier New"/>
-          <w:noProof/>
-          <w:sz w:val="24"/>
-          <w:szCs w:val="24"/>
-        </w:rPr>
-        <w:t>1111111111111111</w:t>
+        <w:t>11111111111111111111111111111111</w:t>
       </w:r>
     </w:p>
     <w:p>
@@ -2138,6 +2128,7 @@
   <w:style w:type="character" w:default="1" w:styleId="DefaultParagraphFont">
     <w:name w:val="Default Paragraph Font"/>
     <w:uiPriority w:val="1"/>
+    <w:semiHidden/>
     <w:unhideWhenUsed/>
   </w:style>
   <w:style w:type="table" w:default="1" w:styleId="TableNormal">

</xml_diff>

<commit_message>
update problem statement w test
</commit_message>
<xml_diff>
--- a/programmingChallenge/problemStatement.docx
+++ b/programmingChallenge/problemStatement.docx
@@ -722,7 +722,7 @@
     <w:tbl>
       <w:tblPr>
         <w:tblStyle w:val="TableGrid"/>
-        <w:tblW w:w="9384" w:type="dxa"/>
+        <w:tblW w:w="4692" w:type="dxa"/>
         <w:jc w:val="center"/>
         <w:tblBorders>
           <w:top w:val="none" w:sz="0" w:space="0" w:color="auto"/>
@@ -732,8 +732,6 @@
         <w:tblLook w:val="0480" w:firstRow="0" w:lastRow="0" w:firstColumn="1" w:lastColumn="0" w:noHBand="0" w:noVBand="1"/>
       </w:tblPr>
       <w:tblGrid>
-        <w:gridCol w:w="2346"/>
-        <w:gridCol w:w="2346"/>
         <w:gridCol w:w="2346"/>
         <w:gridCol w:w="2346"/>
       </w:tblGrid>
@@ -787,80 +785,6 @@
         <w:tc>
           <w:tcPr>
             <w:tcW w:w="2346" w:type="dxa"/>
-            <w:vAlign w:val="center"/>
-          </w:tcPr>
-          <w:p>
-            <w:pPr>
-              <w:jc w:val="center"/>
-              <w:rPr>
-                <w:rFonts w:ascii="Century" w:hAnsi="Century" w:cs="Times New Roman"/>
-                <w:noProof/>
-                <w:sz w:val="24"/>
-                <w:szCs w:val="24"/>
-              </w:rPr>
-            </w:pPr>
-            <w:r>
-              <w:rPr>
-                <w:rFonts w:ascii="Century" w:hAnsi="Century" w:cs="Times New Roman"/>
-                <w:noProof/>
-                <w:sz w:val="24"/>
-                <w:szCs w:val="24"/>
-              </w:rPr>
-              <w:t xml:space="preserve">32-bit current sequence number </w:t>
-            </w:r>
-            <m:oMath>
-              <m:r>
-                <w:rPr>
-                  <w:rFonts w:ascii="Cambria Math" w:hAnsi="Cambria Math" w:cs="Times New Roman"/>
-                  <w:noProof/>
-                  <w:sz w:val="24"/>
-                  <w:szCs w:val="24"/>
-                </w:rPr>
-                <m:t>c</m:t>
-              </m:r>
-            </m:oMath>
-          </w:p>
-        </w:tc>
-        <w:tc>
-          <w:tcPr>
-            <w:tcW w:w="2346" w:type="dxa"/>
-            <w:vAlign w:val="center"/>
-          </w:tcPr>
-          <w:p>
-            <w:pPr>
-              <w:jc w:val="center"/>
-              <w:rPr>
-                <w:rFonts w:ascii="Century" w:hAnsi="Century" w:cs="Times New Roman"/>
-                <w:noProof/>
-                <w:sz w:val="24"/>
-                <w:szCs w:val="24"/>
-              </w:rPr>
-            </w:pPr>
-            <w:r>
-              <w:rPr>
-                <w:rFonts w:ascii="Century" w:hAnsi="Century" w:cs="Times New Roman"/>
-                <w:noProof/>
-                <w:sz w:val="24"/>
-                <w:szCs w:val="24"/>
-              </w:rPr>
-              <w:t xml:space="preserve">32-bit total sequence number </w:t>
-            </w:r>
-            <m:oMath>
-              <m:r>
-                <w:rPr>
-                  <w:rFonts w:ascii="Cambria Math" w:hAnsi="Cambria Math" w:cs="Times New Roman"/>
-                  <w:noProof/>
-                  <w:sz w:val="24"/>
-                  <w:szCs w:val="24"/>
-                </w:rPr>
-                <m:t>t</m:t>
-              </m:r>
-            </m:oMath>
-          </w:p>
-        </w:tc>
-        <w:tc>
-          <w:tcPr>
-            <w:tcW w:w="2346" w:type="dxa"/>
             <w:tcBorders>
               <w:top w:val="nil"/>
               <w:bottom w:val="nil"/>
@@ -885,16 +809,7 @@
                 <w:sz w:val="24"/>
                 <w:szCs w:val="24"/>
               </w:rPr>
-              <w:t>32-bit data bitstring</w:t>
-            </w:r>
-            <w:r>
-              <w:rPr>
-                <w:rFonts w:ascii="Century" w:hAnsi="Century" w:cs="Times New Roman"/>
-                <w:noProof/>
-                <w:sz w:val="24"/>
-                <w:szCs w:val="24"/>
-              </w:rPr>
-              <w:t xml:space="preserve"> </w:t>
+              <w:t xml:space="preserve">32-bit data bitstring </w:t>
             </w:r>
             <m:oMath>
               <m:r>
@@ -939,25 +854,7 @@
             <w:sz w:val="24"/>
             <w:szCs w:val="24"/>
           </w:rPr>
-          <m:t>2≤</m:t>
-        </m:r>
-        <m:r>
-          <w:rPr>
-            <w:rFonts w:ascii="Cambria Math" w:eastAsiaTheme="minorEastAsia" w:hAnsi="Cambria Math" w:cs="Times New Roman"/>
-            <w:noProof/>
-            <w:sz w:val="24"/>
-            <w:szCs w:val="24"/>
-          </w:rPr>
-          <m:t>u</m:t>
-        </m:r>
-        <m:r>
-          <w:rPr>
-            <w:rFonts w:ascii="Cambria Math" w:eastAsiaTheme="minorEastAsia" w:hAnsi="Cambria Math" w:cs="Times New Roman"/>
-            <w:noProof/>
-            <w:sz w:val="24"/>
-            <w:szCs w:val="24"/>
-          </w:rPr>
-          <m:t xml:space="preserve">≤ </m:t>
+          <m:t xml:space="preserve">2≤u≤ </m:t>
         </m:r>
         <m:sSup>
           <m:sSupPr>
@@ -1119,25 +1016,7 @@
           <w:sz w:val="24"/>
           <w:szCs w:val="24"/>
         </w:rPr>
-        <w:t xml:space="preserve"> </w:t>
-      </w:r>
-      <w:r>
-        <w:rPr>
-          <w:rFonts w:ascii="Century" w:eastAsiaTheme="minorEastAsia" w:hAnsi="Century" w:cs="Times New Roman"/>
-          <w:noProof/>
-          <w:sz w:val="24"/>
-          <w:szCs w:val="24"/>
-        </w:rPr>
-        <w:t>A user moves from being good to bad if they send three bad messages in the same chain.</w:t>
-      </w:r>
-      <w:r>
-        <w:rPr>
-          <w:rFonts w:ascii="Century" w:eastAsiaTheme="minorEastAsia" w:hAnsi="Century" w:cs="Times New Roman"/>
-          <w:noProof/>
-          <w:sz w:val="24"/>
-          <w:szCs w:val="24"/>
-        </w:rPr>
-        <w:t xml:space="preserve"> </w:t>
+        <w:t xml:space="preserve"> A user moves from being good to bad if they send three bad messages in the same chain. </w:t>
       </w:r>
       <w:r>
         <w:rPr>
@@ -1279,28 +1158,19 @@
         <w:rPr>
           <w:rFonts w:ascii="Courier" w:hAnsi="Courier" w:cs="Times New Roman"/>
           <w:noProof/>
-          <w:sz w:val="24"/>
-          <w:szCs w:val="24"/>
-        </w:rPr>
-      </w:pPr>
-      <w:r>
-        <w:rPr>
-          <w:rFonts w:ascii="Courier" w:hAnsi="Courier" w:cs="Times New Roman"/>
-          <w:noProof/>
-          <w:sz w:val="24"/>
-          <w:szCs w:val="24"/>
+          <w:sz w:val="20"/>
+          <w:szCs w:val="20"/>
+        </w:rPr>
+      </w:pPr>
+      <w:r>
+        <w:rPr>
+          <w:rFonts w:ascii="Courier" w:hAnsi="Courier" w:cs="Times New Roman"/>
+          <w:noProof/>
+          <w:sz w:val="20"/>
+          <w:szCs w:val="20"/>
         </w:rPr>
         <w:t>3</w:t>
       </w:r>
-      <w:r>
-        <w:rPr>
-          <w:rFonts w:ascii="Courier" w:hAnsi="Courier" w:cs="Times New Roman"/>
-          <w:noProof/>
-          <w:sz w:val="24"/>
-          <w:szCs w:val="24"/>
-        </w:rPr>
-        <w:t xml:space="preserve"> </w:t>
-      </w:r>
     </w:p>
     <w:p>
       <w:pPr>
@@ -1308,18 +1178,18 @@
         <w:rPr>
           <w:rFonts w:ascii="Courier" w:hAnsi="Courier" w:cs="Times New Roman"/>
           <w:noProof/>
-          <w:sz w:val="24"/>
-          <w:szCs w:val="24"/>
-        </w:rPr>
-      </w:pPr>
-      <w:r>
-        <w:rPr>
-          <w:rFonts w:ascii="Courier" w:hAnsi="Courier" w:cs="Times New Roman"/>
-          <w:noProof/>
-          <w:sz w:val="24"/>
-          <w:szCs w:val="24"/>
-        </w:rPr>
-        <w:t>01111000000010011110111111010011</w:t>
+          <w:sz w:val="20"/>
+          <w:szCs w:val="20"/>
+        </w:rPr>
+      </w:pPr>
+      <w:r>
+        <w:rPr>
+          <w:rFonts w:ascii="Courier" w:hAnsi="Courier" w:cs="Times New Roman"/>
+          <w:noProof/>
+          <w:sz w:val="20"/>
+          <w:szCs w:val="20"/>
+        </w:rPr>
+        <w:t>00111111100101011011111111001000</w:t>
       </w:r>
     </w:p>
     <w:p>
@@ -1328,18 +1198,18 @@
         <w:rPr>
           <w:rFonts w:ascii="Courier" w:hAnsi="Courier" w:cs="Times New Roman"/>
           <w:noProof/>
-          <w:sz w:val="24"/>
-          <w:szCs w:val="24"/>
-        </w:rPr>
-      </w:pPr>
-      <w:r>
-        <w:rPr>
-          <w:rFonts w:ascii="Courier" w:hAnsi="Courier" w:cs="Times New Roman"/>
-          <w:noProof/>
-          <w:sz w:val="24"/>
-          <w:szCs w:val="24"/>
-        </w:rPr>
-        <w:t>01001010010111110111101110110111</w:t>
+          <w:sz w:val="20"/>
+          <w:szCs w:val="20"/>
+        </w:rPr>
+      </w:pPr>
+      <w:r>
+        <w:rPr>
+          <w:rFonts w:ascii="Courier" w:hAnsi="Courier" w:cs="Times New Roman"/>
+          <w:noProof/>
+          <w:sz w:val="20"/>
+          <w:szCs w:val="20"/>
+        </w:rPr>
+        <w:t>00111111011100010110101011100110</w:t>
       </w:r>
     </w:p>
     <w:p>
@@ -1348,18 +1218,18 @@
         <w:rPr>
           <w:rFonts w:ascii="Courier" w:hAnsi="Courier" w:cs="Times New Roman"/>
           <w:noProof/>
-          <w:sz w:val="24"/>
-          <w:szCs w:val="24"/>
-        </w:rPr>
-      </w:pPr>
-      <w:r>
-        <w:rPr>
-          <w:rFonts w:ascii="Courier" w:hAnsi="Courier" w:cs="Times New Roman"/>
-          <w:noProof/>
-          <w:sz w:val="24"/>
-          <w:szCs w:val="24"/>
-        </w:rPr>
-        <w:t>00111111100100000000100001111100</w:t>
+          <w:sz w:val="20"/>
+          <w:szCs w:val="20"/>
+        </w:rPr>
+      </w:pPr>
+      <w:r>
+        <w:rPr>
+          <w:rFonts w:ascii="Courier" w:hAnsi="Courier" w:cs="Times New Roman"/>
+          <w:noProof/>
+          <w:sz w:val="20"/>
+          <w:szCs w:val="20"/>
+        </w:rPr>
+        <w:t>00010010001100000110010001001000</w:t>
       </w:r>
     </w:p>
     <w:p>
@@ -1368,16 +1238,16 @@
         <w:rPr>
           <w:rFonts w:ascii="Courier" w:hAnsi="Courier" w:cs="Times New Roman"/>
           <w:noProof/>
-          <w:sz w:val="24"/>
-          <w:szCs w:val="24"/>
-        </w:rPr>
-      </w:pPr>
-      <w:r>
-        <w:rPr>
-          <w:rFonts w:ascii="Courier" w:hAnsi="Courier" w:cs="Times New Roman"/>
-          <w:noProof/>
-          <w:sz w:val="24"/>
-          <w:szCs w:val="24"/>
+          <w:sz w:val="20"/>
+          <w:szCs w:val="20"/>
+        </w:rPr>
+      </w:pPr>
+      <w:r>
+        <w:rPr>
+          <w:rFonts w:ascii="Courier" w:hAnsi="Courier" w:cs="Times New Roman"/>
+          <w:noProof/>
+          <w:sz w:val="20"/>
+          <w:szCs w:val="20"/>
         </w:rPr>
         <w:t>4</w:t>
       </w:r>
@@ -1388,18 +1258,18 @@
         <w:rPr>
           <w:rFonts w:ascii="Courier" w:hAnsi="Courier" w:cs="Times New Roman"/>
           <w:noProof/>
-          <w:sz w:val="24"/>
-          <w:szCs w:val="24"/>
-        </w:rPr>
-      </w:pPr>
-      <w:r>
-        <w:rPr>
-          <w:rFonts w:ascii="Courier" w:hAnsi="Courier" w:cs="Times New Roman"/>
-          <w:noProof/>
-          <w:sz w:val="24"/>
-          <w:szCs w:val="24"/>
-        </w:rPr>
-        <w:t>00011110010011011111101110001011</w:t>
+          <w:sz w:val="20"/>
+          <w:szCs w:val="20"/>
+        </w:rPr>
+      </w:pPr>
+      <w:r>
+        <w:rPr>
+          <w:rFonts w:ascii="Courier" w:hAnsi="Courier" w:cs="Times New Roman"/>
+          <w:noProof/>
+          <w:sz w:val="20"/>
+          <w:szCs w:val="20"/>
+        </w:rPr>
+        <w:t>00100000010010101011010110110010</w:t>
       </w:r>
     </w:p>
     <w:p>
@@ -1408,18 +1278,18 @@
         <w:rPr>
           <w:rFonts w:ascii="Courier" w:hAnsi="Courier" w:cs="Times New Roman"/>
           <w:noProof/>
-          <w:sz w:val="24"/>
-          <w:szCs w:val="24"/>
-        </w:rPr>
-      </w:pPr>
-      <w:r>
-        <w:rPr>
-          <w:rFonts w:ascii="Courier" w:hAnsi="Courier" w:cs="Times New Roman"/>
-          <w:noProof/>
-          <w:sz w:val="24"/>
-          <w:szCs w:val="24"/>
-        </w:rPr>
-        <w:t>00011000101001010000111001110110</w:t>
+          <w:sz w:val="20"/>
+          <w:szCs w:val="20"/>
+        </w:rPr>
+      </w:pPr>
+      <w:r>
+        <w:rPr>
+          <w:rFonts w:ascii="Courier" w:hAnsi="Courier" w:cs="Times New Roman"/>
+          <w:noProof/>
+          <w:sz w:val="20"/>
+          <w:szCs w:val="20"/>
+        </w:rPr>
+        <w:t>01110010011111001011101100011110</w:t>
       </w:r>
     </w:p>
     <w:p>
@@ -1428,18 +1298,18 @@
         <w:rPr>
           <w:rFonts w:ascii="Courier" w:hAnsi="Courier" w:cs="Times New Roman"/>
           <w:noProof/>
-          <w:sz w:val="24"/>
-          <w:szCs w:val="24"/>
-        </w:rPr>
-      </w:pPr>
-      <w:r>
-        <w:rPr>
-          <w:rFonts w:ascii="Courier" w:hAnsi="Courier" w:cs="Times New Roman"/>
-          <w:noProof/>
-          <w:sz w:val="24"/>
-          <w:szCs w:val="24"/>
-        </w:rPr>
-        <w:t>00000011010101100000011110100011</w:t>
+          <w:sz w:val="20"/>
+          <w:szCs w:val="20"/>
+        </w:rPr>
+      </w:pPr>
+      <w:r>
+        <w:rPr>
+          <w:rFonts w:ascii="Courier" w:hAnsi="Courier" w:cs="Times New Roman"/>
+          <w:noProof/>
+          <w:sz w:val="20"/>
+          <w:szCs w:val="20"/>
+        </w:rPr>
+        <w:t>01110101001011011001011111001001</w:t>
       </w:r>
     </w:p>
     <w:p>
@@ -1448,18 +1318,18 @@
         <w:rPr>
           <w:rFonts w:ascii="Courier" w:hAnsi="Courier" w:cs="Times New Roman"/>
           <w:noProof/>
-          <w:sz w:val="24"/>
-          <w:szCs w:val="24"/>
-        </w:rPr>
-      </w:pPr>
-      <w:r>
-        <w:rPr>
-          <w:rFonts w:ascii="Courier" w:hAnsi="Courier" w:cs="Times New Roman"/>
-          <w:noProof/>
-          <w:sz w:val="24"/>
-          <w:szCs w:val="24"/>
-        </w:rPr>
-        <w:t>01010000100100001110001011110110</w:t>
+          <w:sz w:val="20"/>
+          <w:szCs w:val="20"/>
+        </w:rPr>
+      </w:pPr>
+      <w:r>
+        <w:rPr>
+          <w:rFonts w:ascii="Courier" w:hAnsi="Courier" w:cs="Times New Roman"/>
+          <w:noProof/>
+          <w:sz w:val="20"/>
+          <w:szCs w:val="20"/>
+        </w:rPr>
+        <w:t>00011010111111101110100011000000</w:t>
       </w:r>
     </w:p>
     <w:p>
@@ -1468,16 +1338,16 @@
         <w:rPr>
           <w:rFonts w:ascii="Courier" w:hAnsi="Courier" w:cs="Times New Roman"/>
           <w:noProof/>
-          <w:sz w:val="24"/>
-          <w:szCs w:val="24"/>
-        </w:rPr>
-      </w:pPr>
-      <w:r>
-        <w:rPr>
-          <w:rFonts w:ascii="Courier" w:hAnsi="Courier" w:cs="Times New Roman"/>
-          <w:noProof/>
-          <w:sz w:val="24"/>
-          <w:szCs w:val="24"/>
+          <w:sz w:val="20"/>
+          <w:szCs w:val="20"/>
+        </w:rPr>
+      </w:pPr>
+      <w:r>
+        <w:rPr>
+          <w:rFonts w:ascii="Courier" w:hAnsi="Courier" w:cs="Times New Roman"/>
+          <w:noProof/>
+          <w:sz w:val="20"/>
+          <w:szCs w:val="20"/>
         </w:rPr>
         <w:t>10</w:t>
       </w:r>
@@ -1488,18 +1358,18 @@
         <w:rPr>
           <w:rFonts w:ascii="Courier" w:hAnsi="Courier" w:cs="Times New Roman"/>
           <w:noProof/>
-          <w:sz w:val="12"/>
-          <w:szCs w:val="12"/>
-        </w:rPr>
-      </w:pPr>
-      <w:r>
-        <w:rPr>
-          <w:rFonts w:ascii="Courier" w:hAnsi="Courier" w:cs="Times New Roman"/>
-          <w:noProof/>
-          <w:sz w:val="12"/>
-          <w:szCs w:val="12"/>
-        </w:rPr>
-        <w:t>01001111011000011110011011000010000000000000000000000000000000010000000000000000000000000000100000011000101001010000111001110110</w:t>
+          <w:sz w:val="20"/>
+          <w:szCs w:val="20"/>
+        </w:rPr>
+      </w:pPr>
+      <w:r>
+        <w:rPr>
+          <w:rFonts w:ascii="Courier" w:hAnsi="Courier" w:cs="Times New Roman"/>
+          <w:noProof/>
+          <w:sz w:val="20"/>
+          <w:szCs w:val="20"/>
+        </w:rPr>
+        <w:t>0110011111100110011001010010100000011010111111101110100011000000</w:t>
       </w:r>
     </w:p>
     <w:p>
@@ -1508,18 +1378,18 @@
         <w:rPr>
           <w:rFonts w:ascii="Courier" w:hAnsi="Courier" w:cs="Times New Roman"/>
           <w:noProof/>
-          <w:sz w:val="12"/>
-          <w:szCs w:val="12"/>
-        </w:rPr>
-      </w:pPr>
-      <w:r>
-        <w:rPr>
-          <w:rFonts w:ascii="Courier" w:hAnsi="Courier" w:cs="Times New Roman"/>
-          <w:noProof/>
-          <w:sz w:val="12"/>
-          <w:szCs w:val="12"/>
-        </w:rPr>
-        <w:t>01001111011000011110011011000010000000000000000000000000000000100000000000000000000000000000100000111100011001001111011000010001</w:t>
+          <w:sz w:val="20"/>
+          <w:szCs w:val="20"/>
+        </w:rPr>
+      </w:pPr>
+      <w:r>
+        <w:rPr>
+          <w:rFonts w:ascii="Courier" w:hAnsi="Courier" w:cs="Times New Roman"/>
+          <w:noProof/>
+          <w:sz w:val="20"/>
+          <w:szCs w:val="20"/>
+        </w:rPr>
+        <w:t>0110011111100110011001010010100001110101001011011001011111001001</w:t>
       </w:r>
     </w:p>
     <w:p>
@@ -1528,18 +1398,18 @@
         <w:rPr>
           <w:rFonts w:ascii="Courier" w:hAnsi="Courier" w:cs="Times New Roman"/>
           <w:noProof/>
-          <w:sz w:val="12"/>
-          <w:szCs w:val="12"/>
-        </w:rPr>
-      </w:pPr>
-      <w:r>
-        <w:rPr>
-          <w:rFonts w:ascii="Courier" w:hAnsi="Courier" w:cs="Times New Roman"/>
-          <w:noProof/>
-          <w:sz w:val="12"/>
-          <w:szCs w:val="12"/>
-        </w:rPr>
-        <w:t>01001111011000011110011011000010000000000000000000000000000000110000000000000000000000000000100001101110010011010000011010011000</w:t>
+          <w:sz w:val="20"/>
+          <w:szCs w:val="20"/>
+        </w:rPr>
+      </w:pPr>
+      <w:r>
+        <w:rPr>
+          <w:rFonts w:ascii="Courier" w:hAnsi="Courier" w:cs="Times New Roman"/>
+          <w:noProof/>
+          <w:sz w:val="20"/>
+          <w:szCs w:val="20"/>
+        </w:rPr>
+        <w:t>0110011111100110011001010010100000110001110101010110001010100101</w:t>
       </w:r>
     </w:p>
     <w:p>
@@ -1548,18 +1418,18 @@
         <w:rPr>
           <w:rFonts w:ascii="Courier" w:hAnsi="Courier" w:cs="Times New Roman"/>
           <w:noProof/>
-          <w:sz w:val="12"/>
-          <w:szCs w:val="12"/>
-        </w:rPr>
-      </w:pPr>
-      <w:r>
-        <w:rPr>
-          <w:rFonts w:ascii="Courier" w:hAnsi="Courier" w:cs="Times New Roman"/>
-          <w:noProof/>
-          <w:sz w:val="12"/>
-          <w:szCs w:val="12"/>
-        </w:rPr>
-        <w:t>01001111011000011110011011000010000000000000000000000000000001000000000000000000000000000000100000011110010011011111101110001011</w:t>
+          <w:sz w:val="20"/>
+          <w:szCs w:val="20"/>
+        </w:rPr>
+      </w:pPr>
+      <w:r>
+        <w:rPr>
+          <w:rFonts w:ascii="Courier" w:hAnsi="Courier" w:cs="Times New Roman"/>
+          <w:noProof/>
+          <w:sz w:val="20"/>
+          <w:szCs w:val="20"/>
+        </w:rPr>
+        <w:t>0110011111100110011001010010100000010011100111011000010101101101</w:t>
       </w:r>
     </w:p>
     <w:p>
@@ -1568,18 +1438,18 @@
         <w:rPr>
           <w:rFonts w:ascii="Courier" w:hAnsi="Courier" w:cs="Times New Roman"/>
           <w:noProof/>
-          <w:sz w:val="12"/>
-          <w:szCs w:val="12"/>
-        </w:rPr>
-      </w:pPr>
-      <w:r>
-        <w:rPr>
-          <w:rFonts w:ascii="Courier" w:hAnsi="Courier" w:cs="Times New Roman"/>
-          <w:noProof/>
-          <w:sz w:val="12"/>
-          <w:szCs w:val="12"/>
-        </w:rPr>
-        <w:t>01001111011000011110011011000010000000000000000000000000000001010000000000000000000000000000100001000101010110011111101110011000</w:t>
+          <w:sz w:val="20"/>
+          <w:szCs w:val="20"/>
+        </w:rPr>
+      </w:pPr>
+      <w:r>
+        <w:rPr>
+          <w:rFonts w:ascii="Courier" w:hAnsi="Courier" w:cs="Times New Roman"/>
+          <w:noProof/>
+          <w:sz w:val="20"/>
+          <w:szCs w:val="20"/>
+        </w:rPr>
+        <w:t>0110011111100110011001010010100001011001010101101001111111100101</w:t>
       </w:r>
     </w:p>
     <w:p>
@@ -1588,18 +1458,18 @@
         <w:rPr>
           <w:rFonts w:ascii="Courier" w:hAnsi="Courier" w:cs="Times New Roman"/>
           <w:noProof/>
-          <w:sz w:val="12"/>
-          <w:szCs w:val="12"/>
-        </w:rPr>
-      </w:pPr>
-      <w:r>
-        <w:rPr>
-          <w:rFonts w:ascii="Courier" w:hAnsi="Courier" w:cs="Times New Roman"/>
-          <w:noProof/>
-          <w:sz w:val="12"/>
-          <w:szCs w:val="12"/>
-        </w:rPr>
-        <w:t>01001111011000011110011011000010000000000000000000000000000001100000000000000000000000000000100000100000000110101011011111100000</w:t>
+          <w:sz w:val="20"/>
+          <w:szCs w:val="20"/>
+        </w:rPr>
+      </w:pPr>
+      <w:r>
+        <w:rPr>
+          <w:rFonts w:ascii="Courier" w:hAnsi="Courier" w:cs="Times New Roman"/>
+          <w:noProof/>
+          <w:sz w:val="20"/>
+          <w:szCs w:val="20"/>
+        </w:rPr>
+        <w:t>0110011111100110011001010010100001110001011011111110111000111001</w:t>
       </w:r>
     </w:p>
     <w:p>
@@ -1608,18 +1478,18 @@
         <w:rPr>
           <w:rFonts w:ascii="Courier" w:hAnsi="Courier" w:cs="Times New Roman"/>
           <w:noProof/>
-          <w:sz w:val="12"/>
-          <w:szCs w:val="12"/>
-        </w:rPr>
-      </w:pPr>
-      <w:r>
-        <w:rPr>
-          <w:rFonts w:ascii="Courier" w:hAnsi="Courier" w:cs="Times New Roman"/>
-          <w:noProof/>
-          <w:sz w:val="12"/>
-          <w:szCs w:val="12"/>
-        </w:rPr>
-        <w:t>01001111011000011110011011000010000000000000000000000000000001110000000000000000000000000000100000101001000101111101010111101111</w:t>
+          <w:sz w:val="20"/>
+          <w:szCs w:val="20"/>
+        </w:rPr>
+      </w:pPr>
+      <w:r>
+        <w:rPr>
+          <w:rFonts w:ascii="Courier" w:hAnsi="Courier" w:cs="Times New Roman"/>
+          <w:noProof/>
+          <w:sz w:val="20"/>
+          <w:szCs w:val="20"/>
+        </w:rPr>
+        <w:t>0110011111100110011001010010100001111001101111100010001111001110</w:t>
       </w:r>
     </w:p>
     <w:p>
@@ -1628,18 +1498,18 @@
         <w:rPr>
           <w:rFonts w:ascii="Courier" w:hAnsi="Courier" w:cs="Times New Roman"/>
           <w:noProof/>
-          <w:sz w:val="12"/>
-          <w:szCs w:val="12"/>
-        </w:rPr>
-      </w:pPr>
-      <w:r>
-        <w:rPr>
-          <w:rFonts w:ascii="Courier" w:hAnsi="Courier" w:cs="Times New Roman"/>
-          <w:noProof/>
-          <w:sz w:val="12"/>
-          <w:szCs w:val="12"/>
-        </w:rPr>
-        <w:t>01001111011000011110011011000010000000000000000000000000000010000000000000000000000000000000100000011000101001010000111001110110</w:t>
+          <w:sz w:val="20"/>
+          <w:szCs w:val="20"/>
+        </w:rPr>
+      </w:pPr>
+      <w:r>
+        <w:rPr>
+          <w:rFonts w:ascii="Courier" w:hAnsi="Courier" w:cs="Times New Roman"/>
+          <w:noProof/>
+          <w:sz w:val="20"/>
+          <w:szCs w:val="20"/>
+        </w:rPr>
+        <w:t>0110011111100110011001010010100000001101100011000000000010100110</w:t>
       </w:r>
     </w:p>
     <w:p>
@@ -1648,18 +1518,18 @@
         <w:rPr>
           <w:rFonts w:ascii="Courier" w:hAnsi="Courier" w:cs="Times New Roman"/>
           <w:noProof/>
-          <w:sz w:val="12"/>
-          <w:szCs w:val="12"/>
-        </w:rPr>
-      </w:pPr>
-      <w:r>
-        <w:rPr>
-          <w:rFonts w:ascii="Courier" w:hAnsi="Courier" w:cs="Times New Roman"/>
-          <w:noProof/>
-          <w:sz w:val="12"/>
-          <w:szCs w:val="12"/>
-        </w:rPr>
-        <w:t>01001101011111011101101111111001000000000000000000000000000000010000000000000000000000000000001001010000100100001110001011110110</w:t>
+          <w:sz w:val="20"/>
+          <w:szCs w:val="20"/>
+        </w:rPr>
+      </w:pPr>
+      <w:r>
+        <w:rPr>
+          <w:rFonts w:ascii="Courier" w:hAnsi="Courier" w:cs="Times New Roman"/>
+          <w:noProof/>
+          <w:sz w:val="20"/>
+          <w:szCs w:val="20"/>
+        </w:rPr>
+        <w:t>0110011111100110011001010010100001111011010110010111101111001011</w:t>
       </w:r>
     </w:p>
     <w:p>
@@ -1668,18 +1538,18 @@
         <w:rPr>
           <w:rFonts w:ascii="Courier" w:hAnsi="Courier" w:cs="Times New Roman"/>
           <w:noProof/>
-          <w:sz w:val="12"/>
-          <w:szCs w:val="12"/>
-        </w:rPr>
-      </w:pPr>
-      <w:r>
-        <w:rPr>
-          <w:rFonts w:ascii="Courier" w:hAnsi="Courier" w:cs="Times New Roman"/>
-          <w:noProof/>
-          <w:sz w:val="12"/>
-          <w:szCs w:val="12"/>
-        </w:rPr>
-        <w:t>01001101011111011101101111111001000000000000000000000000000000100000000000000000000000000000001000011000101001010000111001110110</w:t>
+          <w:sz w:val="20"/>
+          <w:szCs w:val="20"/>
+        </w:rPr>
+      </w:pPr>
+      <w:r>
+        <w:rPr>
+          <w:rFonts w:ascii="Courier" w:hAnsi="Courier" w:cs="Times New Roman"/>
+          <w:noProof/>
+          <w:sz w:val="20"/>
+          <w:szCs w:val="20"/>
+        </w:rPr>
+        <w:t>0110011111100110011001010010100001111100110111010001001011100111</w:t>
       </w:r>
     </w:p>
     <w:p>
@@ -1688,16 +1558,16 @@
         <w:rPr>
           <w:rFonts w:ascii="Courier" w:hAnsi="Courier" w:cs="Times New Roman"/>
           <w:noProof/>
-          <w:sz w:val="24"/>
-          <w:szCs w:val="24"/>
-        </w:rPr>
-      </w:pPr>
-      <w:r>
-        <w:rPr>
-          <w:rFonts w:ascii="Courier" w:hAnsi="Courier" w:cs="Times New Roman"/>
-          <w:noProof/>
-          <w:sz w:val="24"/>
-          <w:szCs w:val="24"/>
+          <w:sz w:val="20"/>
+          <w:szCs w:val="20"/>
+        </w:rPr>
+      </w:pPr>
+      <w:r>
+        <w:rPr>
+          <w:rFonts w:ascii="Courier" w:hAnsi="Courier" w:cs="Times New Roman"/>
+          <w:noProof/>
+          <w:sz w:val="20"/>
+          <w:szCs w:val="20"/>
         </w:rPr>
         <w:t>6</w:t>
       </w:r>
@@ -1708,18 +1578,18 @@
         <w:rPr>
           <w:rFonts w:ascii="Courier" w:hAnsi="Courier" w:cs="Times New Roman"/>
           <w:noProof/>
-          <w:sz w:val="24"/>
-          <w:szCs w:val="24"/>
-        </w:rPr>
-      </w:pPr>
-      <w:r>
-        <w:rPr>
-          <w:rFonts w:ascii="Courier" w:hAnsi="Courier" w:cs="Times New Roman"/>
-          <w:noProof/>
-          <w:sz w:val="24"/>
-          <w:szCs w:val="24"/>
-        </w:rPr>
-        <w:t>01001111011000011110011011000010</w:t>
+          <w:sz w:val="20"/>
+          <w:szCs w:val="20"/>
+        </w:rPr>
+      </w:pPr>
+      <w:r>
+        <w:rPr>
+          <w:rFonts w:ascii="Courier" w:hAnsi="Courier" w:cs="Times New Roman"/>
+          <w:noProof/>
+          <w:sz w:val="20"/>
+          <w:szCs w:val="20"/>
+        </w:rPr>
+        <w:t>01100111111001100110010100101000</w:t>
       </w:r>
     </w:p>
     <w:p>
@@ -1728,18 +1598,18 @@
         <w:rPr>
           <w:rFonts w:ascii="Courier" w:hAnsi="Courier" w:cs="Times New Roman"/>
           <w:noProof/>
-          <w:sz w:val="24"/>
-          <w:szCs w:val="24"/>
-        </w:rPr>
-      </w:pPr>
-      <w:r>
-        <w:rPr>
-          <w:rFonts w:ascii="Courier" w:hAnsi="Courier" w:cs="Times New Roman"/>
-          <w:noProof/>
-          <w:sz w:val="24"/>
-          <w:szCs w:val="24"/>
-        </w:rPr>
-        <w:t>01001101011111011101101111111001</w:t>
+          <w:sz w:val="20"/>
+          <w:szCs w:val="20"/>
+        </w:rPr>
+      </w:pPr>
+      <w:r>
+        <w:rPr>
+          <w:rFonts w:ascii="Courier" w:hAnsi="Courier" w:cs="Times New Roman"/>
+          <w:noProof/>
+          <w:sz w:val="20"/>
+          <w:szCs w:val="20"/>
+        </w:rPr>
+        <w:t>00011010011010010000010101001010</w:t>
       </w:r>
     </w:p>
     <w:p>
@@ -1748,18 +1618,18 @@
         <w:rPr>
           <w:rFonts w:ascii="Courier" w:hAnsi="Courier" w:cs="Times New Roman"/>
           <w:noProof/>
-          <w:sz w:val="24"/>
-          <w:szCs w:val="24"/>
-        </w:rPr>
-      </w:pPr>
-      <w:r>
-        <w:rPr>
-          <w:rFonts w:ascii="Courier" w:hAnsi="Courier" w:cs="Times New Roman"/>
-          <w:noProof/>
-          <w:sz w:val="24"/>
-          <w:szCs w:val="24"/>
-        </w:rPr>
-        <w:t>00111111100100000000100001111100</w:t>
+          <w:sz w:val="20"/>
+          <w:szCs w:val="20"/>
+        </w:rPr>
+      </w:pPr>
+      <w:r>
+        <w:rPr>
+          <w:rFonts w:ascii="Courier" w:hAnsi="Courier" w:cs="Times New Roman"/>
+          <w:noProof/>
+          <w:sz w:val="20"/>
+          <w:szCs w:val="20"/>
+        </w:rPr>
+        <w:t>01011001111111101100010100010010</w:t>
       </w:r>
     </w:p>
     <w:p>
@@ -1768,18 +1638,18 @@
         <w:rPr>
           <w:rFonts w:ascii="Courier" w:hAnsi="Courier" w:cs="Times New Roman"/>
           <w:noProof/>
-          <w:sz w:val="24"/>
-          <w:szCs w:val="24"/>
-        </w:rPr>
-      </w:pPr>
-      <w:r>
-        <w:rPr>
-          <w:rFonts w:ascii="Courier" w:hAnsi="Courier" w:cs="Times New Roman"/>
-          <w:noProof/>
-          <w:sz w:val="24"/>
-          <w:szCs w:val="24"/>
-        </w:rPr>
-        <w:t>00101001101001111111011011101000</w:t>
+          <w:sz w:val="20"/>
+          <w:szCs w:val="20"/>
+        </w:rPr>
+      </w:pPr>
+      <w:r>
+        <w:rPr>
+          <w:rFonts w:ascii="Courier" w:hAnsi="Courier" w:cs="Times New Roman"/>
+          <w:noProof/>
+          <w:sz w:val="20"/>
+          <w:szCs w:val="20"/>
+        </w:rPr>
+        <w:t>00010010001100000110010001001000</w:t>
       </w:r>
     </w:p>
     <w:p>
@@ -1788,38 +1658,36 @@
         <w:rPr>
           <w:rFonts w:ascii="Courier" w:hAnsi="Courier" w:cs="Times New Roman"/>
           <w:noProof/>
-          <w:sz w:val="24"/>
-          <w:szCs w:val="24"/>
-        </w:rPr>
-      </w:pPr>
-      <w:r>
-        <w:rPr>
-          <w:rFonts w:ascii="Courier" w:hAnsi="Courier" w:cs="Times New Roman"/>
-          <w:noProof/>
-          <w:sz w:val="24"/>
-          <w:szCs w:val="24"/>
-        </w:rPr>
-        <w:t>01001010010111110111101110110111</w:t>
+          <w:sz w:val="20"/>
+          <w:szCs w:val="20"/>
+        </w:rPr>
+      </w:pPr>
+      <w:r>
+        <w:rPr>
+          <w:rFonts w:ascii="Courier" w:hAnsi="Courier" w:cs="Times New Roman"/>
+          <w:noProof/>
+          <w:sz w:val="20"/>
+          <w:szCs w:val="20"/>
+        </w:rPr>
+        <w:t>01011000110000010110011001000010</w:t>
       </w:r>
     </w:p>
     <w:p>
       <w:pPr>
         <w:spacing w:after="0"/>
         <w:rPr>
-          <w:rFonts w:ascii="Courier" w:hAnsi="Courier" w:cs="Times New Roman"/>
-          <w:noProof/>
-          <w:sz w:val="24"/>
-          <w:szCs w:val="24"/>
-        </w:rPr>
-      </w:pPr>
-      <w:r>
-        <w:rPr>
-          <w:rFonts w:ascii="Courier" w:hAnsi="Courier" w:cs="Times New Roman"/>
-          <w:noProof/>
-          <w:sz w:val="24"/>
-          <w:szCs w:val="24"/>
-        </w:rPr>
-        <w:t>00100111001101001011100011110111</w:t>
+          <w:rFonts w:ascii="Century" w:hAnsi="Century" w:cs="Times New Roman"/>
+          <w:noProof/>
+        </w:rPr>
+      </w:pPr>
+      <w:r>
+        <w:rPr>
+          <w:rFonts w:ascii="Courier" w:hAnsi="Courier" w:cs="Times New Roman"/>
+          <w:noProof/>
+          <w:sz w:val="20"/>
+          <w:szCs w:val="20"/>
+        </w:rPr>
+        <w:t>00111111011100010110101011100110</w:t>
       </w:r>
     </w:p>
     <w:p>
@@ -1832,17 +1700,15 @@
           <w:szCs w:val="28"/>
         </w:rPr>
       </w:pPr>
-    </w:p>
-    <w:p>
-      <w:pPr>
-        <w:spacing w:after="0"/>
+      <w:r>
         <w:rPr>
           <w:rFonts w:ascii="Century" w:hAnsi="Century" w:cs="Times New Roman"/>
           <w:noProof/>
           <w:sz w:val="28"/>
           <w:szCs w:val="28"/>
         </w:rPr>
-      </w:pPr>
+        <w:t>Sample</w:t>
+      </w:r>
       <w:r>
         <w:rPr>
           <w:rFonts w:ascii="Century" w:hAnsi="Century" w:cs="Times New Roman"/>
@@ -1850,15 +1716,6 @@
           <w:sz w:val="28"/>
           <w:szCs w:val="28"/>
         </w:rPr>
-        <w:t>Sample</w:t>
-      </w:r>
-      <w:r>
-        <w:rPr>
-          <w:rFonts w:ascii="Century" w:hAnsi="Century" w:cs="Times New Roman"/>
-          <w:noProof/>
-          <w:sz w:val="28"/>
-          <w:szCs w:val="28"/>
-        </w:rPr>
         <w:t xml:space="preserve"> Output</w:t>
       </w:r>
     </w:p>
@@ -1879,7 +1736,7 @@
           <w:sz w:val="24"/>
           <w:szCs w:val="24"/>
         </w:rPr>
-        <w:t>0100</w:t>
+        <w:t>100</w:t>
       </w:r>
     </w:p>
     <w:sectPr>

</xml_diff>